<commit_message>
More advances (Until Ex. 24)
</commit_message>
<xml_diff>
--- a/DFT Properties report.docx
+++ b/DFT Properties report.docx
@@ -6,11 +6,17 @@
       <w:pPr>
         <w:jc w:val="center"/>
         <w:rPr>
-          <w:lang w:val="en-GB"/>
-        </w:rPr>
-      </w:pPr>
-      <w:r>
-        <w:rPr>
+          <w:b/>
+          <w:bCs/>
+          <w:u w:val="single"/>
+          <w:lang w:val="en-GB"/>
+        </w:rPr>
+      </w:pPr>
+      <w:r>
+        <w:rPr>
+          <w:b/>
+          <w:bCs/>
+          <w:u w:val="single"/>
           <w:lang w:val="en-GB"/>
         </w:rPr>
         <w:t>DFT Properties report</w:t>
@@ -53,6 +59,25 @@
           <w:lang w:val="en-GB"/>
         </w:rPr>
         <w:t xml:space="preserve">Experiments </w:t>
+      </w:r>
+    </w:p>
+    <w:p>
+      <w:pPr>
+        <w:rPr>
+          <w:lang w:val="en-GB"/>
+        </w:rPr>
+      </w:pPr>
+      <w:r>
+        <w:rPr>
+          <w:lang w:val="en-GB"/>
+        </w:rPr>
+        <w:t>Exercises</w:t>
+      </w:r>
+      <w:r>
+        <w:rPr>
+          <w:lang w:val="en-GB"/>
+        </w:rPr>
+        <w:t xml:space="preserve"> from 1 to 6</w:t>
       </w:r>
     </w:p>
     <w:p>
@@ -152,8 +177,813 @@
         <w:rPr>
           <w:lang w:val="en-GB"/>
         </w:rPr>
-        <w:t>. It seems hard to see the actual sine wave. We can check if the signal is compliant with the Nyquist-Shannon Sampling Theorem as:</w:t>
-      </w:r>
+        <w:t xml:space="preserve">. It seems hard to see the actual sine wave. We can </w:t>
+      </w:r>
+      <w:r>
+        <w:rPr>
+          <w:color w:val="FF0000"/>
+          <w:lang w:val="en-GB"/>
+        </w:rPr>
+        <w:t xml:space="preserve">check if the signal is compliant with the Nyquist-Shannon Sampling Theorem </w:t>
+      </w:r>
+      <w:r>
+        <w:rPr>
+          <w:lang w:val="en-GB"/>
+        </w:rPr>
+        <w:t>as:</w:t>
+      </w:r>
+    </w:p>
+    <w:p>
+      <w:pPr>
+        <w:rPr>
+          <w:lang w:val="en-GB"/>
+        </w:rPr>
+      </w:pPr>
+    </w:p>
+    <w:p>
+      <w:pPr>
+        <w:rPr>
+          <w:lang w:val="en-GB"/>
+        </w:rPr>
+      </w:pPr>
+    </w:p>
+    <w:p>
+      <w:pPr>
+        <w:rPr>
+          <w:lang w:val="en-GB"/>
+        </w:rPr>
+      </w:pPr>
+      <w:r>
+        <w:rPr>
+          <w:lang w:val="en-GB"/>
+        </w:rPr>
+        <w:t xml:space="preserve">Regarding the comparation between the built-in </w:t>
+      </w:r>
+      <w:proofErr w:type="spellStart"/>
+      <w:r>
+        <w:rPr>
+          <w:lang w:val="en-GB"/>
+        </w:rPr>
+        <w:t>Matlab’s</w:t>
+      </w:r>
+      <w:proofErr w:type="spellEnd"/>
+      <w:r>
+        <w:rPr>
+          <w:lang w:val="en-GB"/>
+        </w:rPr>
+        <w:t xml:space="preserve"> </w:t>
+      </w:r>
+      <w:proofErr w:type="spellStart"/>
+      <w:proofErr w:type="gramStart"/>
+      <w:r>
+        <w:rPr>
+          <w:lang w:val="en-GB"/>
+        </w:rPr>
+        <w:t>fft</w:t>
+      </w:r>
+      <w:proofErr w:type="spellEnd"/>
+      <w:r>
+        <w:rPr>
+          <w:lang w:val="en-GB"/>
+        </w:rPr>
+        <w:t>(</w:t>
+      </w:r>
+      <w:proofErr w:type="gramEnd"/>
+      <w:r>
+        <w:rPr>
+          <w:lang w:val="en-GB"/>
+        </w:rPr>
+        <w:t xml:space="preserve">) function and our custom function, the experimental result with the previous signal shows that they are equivalent. The fast </w:t>
+      </w:r>
+      <w:proofErr w:type="spellStart"/>
+      <w:r>
+        <w:rPr>
+          <w:lang w:val="en-GB"/>
+        </w:rPr>
+        <w:t>fourier</w:t>
+      </w:r>
+      <w:proofErr w:type="spellEnd"/>
+      <w:r>
+        <w:rPr>
+          <w:lang w:val="en-GB"/>
+        </w:rPr>
+        <w:t xml:space="preserve"> transform is intended to be used in computers has it is more efficient.</w:t>
+      </w:r>
+      <w:r>
+        <w:rPr>
+          <w:lang w:val="en-GB"/>
+        </w:rPr>
+        <w:t xml:space="preserve"> Even in our simple case, the difference is quite impressive</w:t>
+      </w:r>
+      <w:r>
+        <w:rPr>
+          <w:lang w:val="en-GB"/>
+        </w:rPr>
+        <w:t>.</w:t>
+      </w:r>
+    </w:p>
+    <w:p>
+      <w:pPr>
+        <w:rPr>
+          <w:lang w:val="en-GB"/>
+        </w:rPr>
+      </w:pPr>
+      <w:r>
+        <w:rPr>
+          <w:lang w:val="en-GB"/>
+        </w:rPr>
+        <w:lastRenderedPageBreak/>
+        <w:drawing>
+          <wp:inline distT="0" distB="0" distL="0" distR="0" wp14:anchorId="695EFBF7" wp14:editId="4946EF1F">
+            <wp:extent cx="5943600" cy="4457700"/>
+            <wp:effectExtent l="0" t="0" r="0" b="0"/>
+            <wp:docPr id="506414411" name="Picture 1"/>
+            <wp:cNvGraphicFramePr>
+              <a:graphicFrameLocks xmlns:a="http://schemas.openxmlformats.org/drawingml/2006/main" noChangeAspect="1"/>
+            </wp:cNvGraphicFramePr>
+            <a:graphic xmlns:a="http://schemas.openxmlformats.org/drawingml/2006/main">
+              <a:graphicData uri="http://schemas.openxmlformats.org/drawingml/2006/picture">
+                <pic:pic xmlns:pic="http://schemas.openxmlformats.org/drawingml/2006/picture">
+                  <pic:nvPicPr>
+                    <pic:cNvPr id="506414411" name=""/>
+                    <pic:cNvPicPr/>
+                  </pic:nvPicPr>
+                  <pic:blipFill>
+                    <a:blip r:embed="rId5"/>
+                    <a:stretch>
+                      <a:fillRect/>
+                    </a:stretch>
+                  </pic:blipFill>
+                  <pic:spPr>
+                    <a:xfrm>
+                      <a:off x="0" y="0"/>
+                      <a:ext cx="5943600" cy="4457700"/>
+                    </a:xfrm>
+                    <a:prstGeom prst="rect">
+                      <a:avLst/>
+                    </a:prstGeom>
+                  </pic:spPr>
+                </pic:pic>
+              </a:graphicData>
+            </a:graphic>
+          </wp:inline>
+        </w:drawing>
+      </w:r>
+    </w:p>
+    <w:p>
+      <w:pPr>
+        <w:rPr>
+          <w:lang w:val="en-GB"/>
+        </w:rPr>
+      </w:pPr>
+    </w:p>
+    <w:p>
+      <w:pPr>
+        <w:jc w:val="center"/>
+        <w:rPr>
+          <w:lang w:val="en-GB"/>
+        </w:rPr>
+      </w:pPr>
+      <w:r>
+        <w:rPr>
+          <w:lang w:val="en-GB"/>
+        </w:rPr>
+        <w:drawing>
+          <wp:inline distT="0" distB="0" distL="0" distR="0" wp14:anchorId="67A23E4B" wp14:editId="563CA3FA">
+            <wp:extent cx="2760133" cy="377391"/>
+            <wp:effectExtent l="0" t="0" r="0" b="3810"/>
+            <wp:docPr id="1675427793" name="Picture 1" descr="A math equation with numbers and symbols&#10;&#10;Description automatically generated"/>
+            <wp:cNvGraphicFramePr>
+              <a:graphicFrameLocks xmlns:a="http://schemas.openxmlformats.org/drawingml/2006/main" noChangeAspect="1"/>
+            </wp:cNvGraphicFramePr>
+            <a:graphic xmlns:a="http://schemas.openxmlformats.org/drawingml/2006/main">
+              <a:graphicData uri="http://schemas.openxmlformats.org/drawingml/2006/picture">
+                <pic:pic xmlns:pic="http://schemas.openxmlformats.org/drawingml/2006/picture">
+                  <pic:nvPicPr>
+                    <pic:cNvPr id="1675427793" name="Picture 1" descr="A math equation with numbers and symbols&#10;&#10;Description automatically generated"/>
+                    <pic:cNvPicPr/>
+                  </pic:nvPicPr>
+                  <pic:blipFill>
+                    <a:blip r:embed="rId6"/>
+                    <a:stretch>
+                      <a:fillRect/>
+                    </a:stretch>
+                  </pic:blipFill>
+                  <pic:spPr>
+                    <a:xfrm>
+                      <a:off x="0" y="0"/>
+                      <a:ext cx="2820430" cy="385635"/>
+                    </a:xfrm>
+                    <a:prstGeom prst="rect">
+                      <a:avLst/>
+                    </a:prstGeom>
+                  </pic:spPr>
+                </pic:pic>
+              </a:graphicData>
+            </a:graphic>
+          </wp:inline>
+        </w:drawing>
+      </w:r>
+    </w:p>
+    <w:p>
+      <w:pPr>
+        <w:rPr>
+          <w:lang w:val="en-GB"/>
+        </w:rPr>
+      </w:pPr>
+      <w:r>
+        <w:rPr>
+          <w:lang w:val="en-GB"/>
+        </w:rPr>
+        <w:lastRenderedPageBreak/>
+        <w:drawing>
+          <wp:inline distT="0" distB="0" distL="0" distR="0" wp14:anchorId="2FC7E00E" wp14:editId="3FF18C51">
+            <wp:extent cx="5943600" cy="4378325"/>
+            <wp:effectExtent l="0" t="0" r="0" b="0"/>
+            <wp:docPr id="1989417015" name="Picture 1"/>
+            <wp:cNvGraphicFramePr>
+              <a:graphicFrameLocks xmlns:a="http://schemas.openxmlformats.org/drawingml/2006/main" noChangeAspect="1"/>
+            </wp:cNvGraphicFramePr>
+            <a:graphic xmlns:a="http://schemas.openxmlformats.org/drawingml/2006/main">
+              <a:graphicData uri="http://schemas.openxmlformats.org/drawingml/2006/picture">
+                <pic:pic xmlns:pic="http://schemas.openxmlformats.org/drawingml/2006/picture">
+                  <pic:nvPicPr>
+                    <pic:cNvPr id="1989417015" name=""/>
+                    <pic:cNvPicPr/>
+                  </pic:nvPicPr>
+                  <pic:blipFill>
+                    <a:blip r:embed="rId7"/>
+                    <a:stretch>
+                      <a:fillRect/>
+                    </a:stretch>
+                  </pic:blipFill>
+                  <pic:spPr>
+                    <a:xfrm>
+                      <a:off x="0" y="0"/>
+                      <a:ext cx="5943600" cy="4378325"/>
+                    </a:xfrm>
+                    <a:prstGeom prst="rect">
+                      <a:avLst/>
+                    </a:prstGeom>
+                  </pic:spPr>
+                </pic:pic>
+              </a:graphicData>
+            </a:graphic>
+          </wp:inline>
+        </w:drawing>
+      </w:r>
+    </w:p>
+    <w:p>
+      <w:pPr>
+        <w:jc w:val="center"/>
+        <w:rPr>
+          <w:lang w:val="en-GB"/>
+        </w:rPr>
+      </w:pPr>
+      <w:r>
+        <w:rPr>
+          <w:lang w:val="en-GB"/>
+        </w:rPr>
+        <w:drawing>
+          <wp:inline distT="0" distB="0" distL="0" distR="0" wp14:anchorId="00C22414" wp14:editId="29059D3A">
+            <wp:extent cx="3107266" cy="746189"/>
+            <wp:effectExtent l="0" t="0" r="4445" b="3175"/>
+            <wp:docPr id="683494964" name="Picture 1" descr="A black text with black text&#10;&#10;Description automatically generated"/>
+            <wp:cNvGraphicFramePr>
+              <a:graphicFrameLocks xmlns:a="http://schemas.openxmlformats.org/drawingml/2006/main" noChangeAspect="1"/>
+            </wp:cNvGraphicFramePr>
+            <a:graphic xmlns:a="http://schemas.openxmlformats.org/drawingml/2006/main">
+              <a:graphicData uri="http://schemas.openxmlformats.org/drawingml/2006/picture">
+                <pic:pic xmlns:pic="http://schemas.openxmlformats.org/drawingml/2006/picture">
+                  <pic:nvPicPr>
+                    <pic:cNvPr id="683494964" name="Picture 1" descr="A black text with black text&#10;&#10;Description automatically generated"/>
+                    <pic:cNvPicPr/>
+                  </pic:nvPicPr>
+                  <pic:blipFill>
+                    <a:blip r:embed="rId8"/>
+                    <a:stretch>
+                      <a:fillRect/>
+                    </a:stretch>
+                  </pic:blipFill>
+                  <pic:spPr>
+                    <a:xfrm>
+                      <a:off x="0" y="0"/>
+                      <a:ext cx="3143102" cy="754795"/>
+                    </a:xfrm>
+                    <a:prstGeom prst="rect">
+                      <a:avLst/>
+                    </a:prstGeom>
+                  </pic:spPr>
+                </pic:pic>
+              </a:graphicData>
+            </a:graphic>
+          </wp:inline>
+        </w:drawing>
+      </w:r>
+    </w:p>
+    <w:p>
+      <w:pPr>
+        <w:rPr>
+          <w:lang w:val="en-GB"/>
+        </w:rPr>
+      </w:pPr>
+    </w:p>
+    <w:p>
+      <w:pPr>
+        <w:rPr>
+          <w:lang w:val="en-GB"/>
+        </w:rPr>
+      </w:pPr>
+      <w:r>
+        <w:rPr>
+          <w:lang w:val="en-GB"/>
+        </w:rPr>
+        <w:t>Now, we increase the FFT resolution:</w:t>
+      </w:r>
+    </w:p>
+    <w:p>
+      <w:pPr>
+        <w:rPr>
+          <w:lang w:val="en-GB"/>
+        </w:rPr>
+      </w:pPr>
+      <w:r>
+        <w:rPr>
+          <w:lang w:val="en-GB"/>
+        </w:rPr>
+        <w:lastRenderedPageBreak/>
+        <w:drawing>
+          <wp:inline distT="0" distB="0" distL="0" distR="0" wp14:anchorId="65116A90" wp14:editId="3AE15951">
+            <wp:extent cx="5943600" cy="5160010"/>
+            <wp:effectExtent l="0" t="0" r="0" b="0"/>
+            <wp:docPr id="861914993" name="Picture 1"/>
+            <wp:cNvGraphicFramePr>
+              <a:graphicFrameLocks xmlns:a="http://schemas.openxmlformats.org/drawingml/2006/main" noChangeAspect="1"/>
+            </wp:cNvGraphicFramePr>
+            <a:graphic xmlns:a="http://schemas.openxmlformats.org/drawingml/2006/main">
+              <a:graphicData uri="http://schemas.openxmlformats.org/drawingml/2006/picture">
+                <pic:pic xmlns:pic="http://schemas.openxmlformats.org/drawingml/2006/picture">
+                  <pic:nvPicPr>
+                    <pic:cNvPr id="861914993" name=""/>
+                    <pic:cNvPicPr/>
+                  </pic:nvPicPr>
+                  <pic:blipFill>
+                    <a:blip r:embed="rId9"/>
+                    <a:stretch>
+                      <a:fillRect/>
+                    </a:stretch>
+                  </pic:blipFill>
+                  <pic:spPr>
+                    <a:xfrm>
+                      <a:off x="0" y="0"/>
+                      <a:ext cx="5943600" cy="5160010"/>
+                    </a:xfrm>
+                    <a:prstGeom prst="rect">
+                      <a:avLst/>
+                    </a:prstGeom>
+                  </pic:spPr>
+                </pic:pic>
+              </a:graphicData>
+            </a:graphic>
+          </wp:inline>
+        </w:drawing>
+      </w:r>
+    </w:p>
+    <w:p>
+      <w:pPr>
+        <w:rPr>
+          <w:lang w:val="en-GB"/>
+        </w:rPr>
+      </w:pPr>
+      <w:r>
+        <w:rPr>
+          <w:lang w:val="en-GB"/>
+        </w:rPr>
+        <w:t xml:space="preserve">Now there is no error. Some error fin frequency that seems to be with approximations from </w:t>
+      </w:r>
+      <w:proofErr w:type="spellStart"/>
+      <w:r>
+        <w:rPr>
+          <w:lang w:val="en-GB"/>
+        </w:rPr>
+        <w:t>Matlab</w:t>
+      </w:r>
+      <w:proofErr w:type="spellEnd"/>
+      <w:r>
+        <w:rPr>
+          <w:lang w:val="en-GB"/>
+        </w:rPr>
+        <w:t xml:space="preserve"> computing the absolute value of the Fourier coefficients</w:t>
+      </w:r>
+    </w:p>
+    <w:p>
+      <w:pPr>
+        <w:jc w:val="center"/>
+        <w:rPr>
+          <w:lang w:val="en-GB"/>
+        </w:rPr>
+      </w:pPr>
+      <w:r>
+        <w:rPr>
+          <w:lang w:val="en-GB"/>
+        </w:rPr>
+        <w:drawing>
+          <wp:inline distT="0" distB="0" distL="0" distR="0" wp14:anchorId="40F0DBB4" wp14:editId="09E2984D">
+            <wp:extent cx="3073400" cy="992200"/>
+            <wp:effectExtent l="0" t="0" r="0" b="0"/>
+            <wp:docPr id="1010335124" name="Picture 1" descr="A number of numbers and symbols&#10;&#10;Description automatically generated with medium confidence"/>
+            <wp:cNvGraphicFramePr>
+              <a:graphicFrameLocks xmlns:a="http://schemas.openxmlformats.org/drawingml/2006/main" noChangeAspect="1"/>
+            </wp:cNvGraphicFramePr>
+            <a:graphic xmlns:a="http://schemas.openxmlformats.org/drawingml/2006/main">
+              <a:graphicData uri="http://schemas.openxmlformats.org/drawingml/2006/picture">
+                <pic:pic xmlns:pic="http://schemas.openxmlformats.org/drawingml/2006/picture">
+                  <pic:nvPicPr>
+                    <pic:cNvPr id="1010335124" name="Picture 1" descr="A number of numbers and symbols&#10;&#10;Description automatically generated with medium confidence"/>
+                    <pic:cNvPicPr/>
+                  </pic:nvPicPr>
+                  <pic:blipFill>
+                    <a:blip r:embed="rId10"/>
+                    <a:stretch>
+                      <a:fillRect/>
+                    </a:stretch>
+                  </pic:blipFill>
+                  <pic:spPr>
+                    <a:xfrm>
+                      <a:off x="0" y="0"/>
+                      <a:ext cx="3096962" cy="999807"/>
+                    </a:xfrm>
+                    <a:prstGeom prst="rect">
+                      <a:avLst/>
+                    </a:prstGeom>
+                  </pic:spPr>
+                </pic:pic>
+              </a:graphicData>
+            </a:graphic>
+          </wp:inline>
+        </w:drawing>
+      </w:r>
+    </w:p>
+    <w:p>
+      <w:pPr>
+        <w:rPr>
+          <w:lang w:val="en-GB"/>
+        </w:rPr>
+      </w:pPr>
+    </w:p>
+    <w:p>
+      <w:pPr>
+        <w:rPr>
+          <w:lang w:val="en-GB"/>
+        </w:rPr>
+      </w:pPr>
+    </w:p>
+    <w:p>
+      <w:pPr>
+        <w:rPr>
+          <w:lang w:val="en-GB"/>
+        </w:rPr>
+      </w:pPr>
+    </w:p>
+    <w:p>
+      <w:pPr>
+        <w:rPr>
+          <w:lang w:val="en-GB"/>
+        </w:rPr>
+      </w:pPr>
+    </w:p>
+    <w:p>
+      <w:pPr>
+        <w:rPr>
+          <w:lang w:val="en-GB"/>
+        </w:rPr>
+      </w:pPr>
+    </w:p>
+    <w:p>
+      <w:pPr>
+        <w:rPr>
+          <w:lang w:val="en-GB"/>
+        </w:rPr>
+      </w:pPr>
+    </w:p>
+    <w:p>
+      <w:pPr>
+        <w:rPr>
+          <w:lang w:val="en-GB"/>
+        </w:rPr>
+      </w:pPr>
+      <w:r>
+        <w:rPr>
+          <w:lang w:val="en-GB"/>
+        </w:rPr>
+        <w:t xml:space="preserve">For the 9, 10 results. It is </w:t>
+      </w:r>
+      <w:proofErr w:type="spellStart"/>
+      <w:r>
+        <w:rPr>
+          <w:lang w:val="en-GB"/>
+        </w:rPr>
+        <w:t>contraintuitive</w:t>
+      </w:r>
+      <w:proofErr w:type="spellEnd"/>
+      <w:r>
+        <w:rPr>
+          <w:lang w:val="en-GB"/>
+        </w:rPr>
+        <w:t>:</w:t>
+      </w:r>
+    </w:p>
+    <w:p>
+      <w:pPr>
+        <w:rPr>
+          <w:lang w:val="en-GB"/>
+        </w:rPr>
+      </w:pPr>
+    </w:p>
+    <w:p>
+      <w:pPr>
+        <w:rPr>
+          <w:lang w:val="en-GB"/>
+        </w:rPr>
+      </w:pPr>
+      <w:r>
+        <w:rPr>
+          <w:lang w:val="en-GB"/>
+        </w:rPr>
+        <w:drawing>
+          <wp:inline distT="0" distB="0" distL="0" distR="0" wp14:anchorId="04A09F30" wp14:editId="503B2906">
+            <wp:extent cx="5943600" cy="4457700"/>
+            <wp:effectExtent l="0" t="0" r="0" b="0"/>
+            <wp:docPr id="1355419316" name="Picture 1"/>
+            <wp:cNvGraphicFramePr>
+              <a:graphicFrameLocks xmlns:a="http://schemas.openxmlformats.org/drawingml/2006/main" noChangeAspect="1"/>
+            </wp:cNvGraphicFramePr>
+            <a:graphic xmlns:a="http://schemas.openxmlformats.org/drawingml/2006/main">
+              <a:graphicData uri="http://schemas.openxmlformats.org/drawingml/2006/picture">
+                <pic:pic xmlns:pic="http://schemas.openxmlformats.org/drawingml/2006/picture">
+                  <pic:nvPicPr>
+                    <pic:cNvPr id="1355419316" name=""/>
+                    <pic:cNvPicPr/>
+                  </pic:nvPicPr>
+                  <pic:blipFill>
+                    <a:blip r:embed="rId11"/>
+                    <a:stretch>
+                      <a:fillRect/>
+                    </a:stretch>
+                  </pic:blipFill>
+                  <pic:spPr>
+                    <a:xfrm>
+                      <a:off x="0" y="0"/>
+                      <a:ext cx="5943600" cy="4457700"/>
+                    </a:xfrm>
+                    <a:prstGeom prst="rect">
+                      <a:avLst/>
+                    </a:prstGeom>
+                  </pic:spPr>
+                </pic:pic>
+              </a:graphicData>
+            </a:graphic>
+          </wp:inline>
+        </w:drawing>
+      </w:r>
+    </w:p>
+    <w:p>
+      <w:pPr>
+        <w:rPr>
+          <w:lang w:val="en-GB"/>
+        </w:rPr>
+      </w:pPr>
+      <w:r>
+        <w:rPr>
+          <w:lang w:val="en-GB"/>
+        </w:rPr>
+        <w:t xml:space="preserve">This seems to be ok, but the </w:t>
+      </w:r>
+      <w:proofErr w:type="spellStart"/>
+      <w:r>
+        <w:rPr>
+          <w:lang w:val="en-GB"/>
+        </w:rPr>
+        <w:t>ifft</w:t>
+      </w:r>
+      <w:proofErr w:type="spellEnd"/>
+      <w:r>
+        <w:rPr>
+          <w:lang w:val="en-GB"/>
+        </w:rPr>
+        <w:t xml:space="preserve"> shows:</w:t>
+      </w:r>
+    </w:p>
+    <w:p>
+      <w:pPr>
+        <w:rPr>
+          <w:lang w:val="en-GB"/>
+        </w:rPr>
+      </w:pPr>
+      <w:r>
+        <w:rPr>
+          <w:lang w:val="en-GB"/>
+        </w:rPr>
+        <w:lastRenderedPageBreak/>
+        <w:drawing>
+          <wp:inline distT="0" distB="0" distL="0" distR="0" wp14:anchorId="38620138" wp14:editId="47950148">
+            <wp:extent cx="5943600" cy="4457700"/>
+            <wp:effectExtent l="0" t="0" r="0" b="0"/>
+            <wp:docPr id="2083294064" name="Picture 1"/>
+            <wp:cNvGraphicFramePr>
+              <a:graphicFrameLocks xmlns:a="http://schemas.openxmlformats.org/drawingml/2006/main" noChangeAspect="1"/>
+            </wp:cNvGraphicFramePr>
+            <a:graphic xmlns:a="http://schemas.openxmlformats.org/drawingml/2006/main">
+              <a:graphicData uri="http://schemas.openxmlformats.org/drawingml/2006/picture">
+                <pic:pic xmlns:pic="http://schemas.openxmlformats.org/drawingml/2006/picture">
+                  <pic:nvPicPr>
+                    <pic:cNvPr id="2083294064" name=""/>
+                    <pic:cNvPicPr/>
+                  </pic:nvPicPr>
+                  <pic:blipFill>
+                    <a:blip r:embed="rId12"/>
+                    <a:stretch>
+                      <a:fillRect/>
+                    </a:stretch>
+                  </pic:blipFill>
+                  <pic:spPr>
+                    <a:xfrm>
+                      <a:off x="0" y="0"/>
+                      <a:ext cx="5943600" cy="4457700"/>
+                    </a:xfrm>
+                    <a:prstGeom prst="rect">
+                      <a:avLst/>
+                    </a:prstGeom>
+                  </pic:spPr>
+                </pic:pic>
+              </a:graphicData>
+            </a:graphic>
+          </wp:inline>
+        </w:drawing>
+      </w:r>
+    </w:p>
+    <w:p>
+      <w:pPr>
+        <w:rPr>
+          <w:lang w:val="en-GB"/>
+        </w:rPr>
+      </w:pPr>
+      <w:r>
+        <w:rPr>
+          <w:lang w:val="en-GB"/>
+        </w:rPr>
+        <w:t xml:space="preserve">With errors for the reconstructed high </w:t>
+      </w:r>
+      <w:proofErr w:type="spellStart"/>
+      <w:r>
+        <w:rPr>
+          <w:lang w:val="en-GB"/>
+        </w:rPr>
+        <w:t>fourier</w:t>
+      </w:r>
+      <w:proofErr w:type="spellEnd"/>
+      <w:r>
+        <w:rPr>
+          <w:lang w:val="en-GB"/>
+        </w:rPr>
+        <w:t xml:space="preserve"> resolution signal. </w:t>
+      </w:r>
+    </w:p>
+    <w:p>
+      <w:pPr>
+        <w:rPr>
+          <w:lang w:val="en-GB"/>
+        </w:rPr>
+      </w:pPr>
+    </w:p>
+    <w:p>
+      <w:pPr>
+        <w:rPr>
+          <w:lang w:val="en-GB"/>
+        </w:rPr>
+      </w:pPr>
+    </w:p>
+    <w:p>
+      <w:pPr>
+        <w:rPr>
+          <w:lang w:val="en-GB"/>
+        </w:rPr>
+      </w:pPr>
+    </w:p>
+    <w:p>
+      <w:pPr>
+        <w:rPr>
+          <w:lang w:val="en-GB"/>
+        </w:rPr>
+      </w:pPr>
+    </w:p>
+    <w:p>
+      <w:pPr>
+        <w:rPr>
+          <w:lang w:val="en-GB"/>
+        </w:rPr>
+      </w:pPr>
+    </w:p>
+    <w:p>
+      <w:pPr>
+        <w:rPr>
+          <w:lang w:val="en-GB"/>
+        </w:rPr>
+      </w:pPr>
+      <w:r>
+        <w:rPr>
+          <w:lang w:val="en-GB"/>
+        </w:rPr>
+        <w:t>Ex.19:</w:t>
+      </w:r>
+    </w:p>
+    <w:p>
+      <w:pPr>
+        <w:rPr>
+          <w:lang w:val="en-GB"/>
+        </w:rPr>
+      </w:pPr>
+      <w:r>
+        <w:rPr>
+          <w:lang w:val="en-GB"/>
+        </w:rPr>
+        <w:lastRenderedPageBreak/>
+        <w:drawing>
+          <wp:inline distT="0" distB="0" distL="0" distR="0" wp14:anchorId="7979396B" wp14:editId="6E0B449E">
+            <wp:extent cx="5943600" cy="4457700"/>
+            <wp:effectExtent l="0" t="0" r="0" b="0"/>
+            <wp:docPr id="1240704998" name="Picture 1"/>
+            <wp:cNvGraphicFramePr>
+              <a:graphicFrameLocks xmlns:a="http://schemas.openxmlformats.org/drawingml/2006/main" noChangeAspect="1"/>
+            </wp:cNvGraphicFramePr>
+            <a:graphic xmlns:a="http://schemas.openxmlformats.org/drawingml/2006/main">
+              <a:graphicData uri="http://schemas.openxmlformats.org/drawingml/2006/picture">
+                <pic:pic xmlns:pic="http://schemas.openxmlformats.org/drawingml/2006/picture">
+                  <pic:nvPicPr>
+                    <pic:cNvPr id="1240704998" name=""/>
+                    <pic:cNvPicPr/>
+                  </pic:nvPicPr>
+                  <pic:blipFill>
+                    <a:blip r:embed="rId13"/>
+                    <a:stretch>
+                      <a:fillRect/>
+                    </a:stretch>
+                  </pic:blipFill>
+                  <pic:spPr>
+                    <a:xfrm>
+                      <a:off x="0" y="0"/>
+                      <a:ext cx="5943600" cy="4457700"/>
+                    </a:xfrm>
+                    <a:prstGeom prst="rect">
+                      <a:avLst/>
+                    </a:prstGeom>
+                  </pic:spPr>
+                </pic:pic>
+              </a:graphicData>
+            </a:graphic>
+          </wp:inline>
+        </w:drawing>
+      </w:r>
+    </w:p>
+    <w:p>
+      <w:pPr>
+        <w:rPr>
+          <w:lang w:val="en-GB"/>
+        </w:rPr>
+      </w:pPr>
+      <w:r>
+        <w:rPr>
+          <w:lang w:val="en-GB"/>
+        </w:rPr>
+        <w:t xml:space="preserve">Here we can check </w:t>
+      </w:r>
+      <w:r>
+        <w:rPr>
+          <w:lang w:val="en-GB"/>
+        </w:rPr>
+        <w:t xml:space="preserve">the 10 samples delay applied in frequency was a success. Then the property is </w:t>
+      </w:r>
+      <w:proofErr w:type="spellStart"/>
+      <w:r>
+        <w:rPr>
+          <w:lang w:val="en-GB"/>
+        </w:rPr>
+        <w:t>demonstrared</w:t>
+      </w:r>
+      <w:proofErr w:type="spellEnd"/>
+      <w:r>
+        <w:rPr>
+          <w:lang w:val="en-GB"/>
+        </w:rPr>
+        <w:t xml:space="preserve"> experimentally. </w:t>
+      </w:r>
+    </w:p>
+    <w:p>
+      <w:pPr>
+        <w:rPr>
+          <w:lang w:val="en-GB"/>
+        </w:rPr>
+      </w:pPr>
     </w:p>
     <w:p>
       <w:pPr>

</xml_diff>